<commit_message>
updated notebook, parser and introduction
</commit_message>
<xml_diff>
--- a/diploma_thesis.docx
+++ b/diploma_thesis.docx
@@ -7898,7 +7898,6 @@
           <w:iCs/>
           <w:sz w:val="28"/>
           <w:szCs w:val="28"/>
-          <w:lang w:val="en-US"/>
         </w:rPr>
       </w:pPr>
       <w:r>
@@ -8046,27 +8045,7 @@
           <w:sz w:val="28"/>
           <w:szCs w:val="28"/>
         </w:rPr>
-        <w:t>-ме</w:t>
-      </w:r>
-      <w:proofErr w:type="spellStart"/>
-      <w:r>
-        <w:rPr>
-          <w:rFonts w:ascii="Times New Roman" w:eastAsiaTheme="minorEastAsia" w:hAnsi="Times New Roman" w:cs="Times New Roman"/>
-          <w:iCs/>
-          <w:sz w:val="28"/>
-          <w:szCs w:val="28"/>
-        </w:rPr>
-        <w:t>рный</w:t>
-      </w:r>
-      <w:proofErr w:type="spellEnd"/>
-      <w:r>
-        <w:rPr>
-          <w:rFonts w:ascii="Times New Roman" w:eastAsiaTheme="minorEastAsia" w:hAnsi="Times New Roman" w:cs="Times New Roman"/>
-          <w:iCs/>
-          <w:sz w:val="28"/>
-          <w:szCs w:val="28"/>
-        </w:rPr>
-        <w:t xml:space="preserve"> </w:t>
+        <w:t xml:space="preserve">-мерный </w:t>
       </w:r>
       <w:r>
         <w:rPr>
@@ -9431,7 +9410,6 @@
           <w:iCs/>
           <w:sz w:val="28"/>
           <w:szCs w:val="28"/>
-          <w:lang w:val="en-US"/>
         </w:rPr>
       </w:pPr>
       <w:r>
@@ -9481,27 +9459,7 @@
           <w:sz w:val="28"/>
           <w:szCs w:val="28"/>
         </w:rPr>
-        <w:t xml:space="preserve">, чувствительность к выбросам, зависимость результатов работы алгоритма от изначальной инициализации центров кластеров, а также тот факт, что не гарантируется нахождение глобального оптимума суммарного </w:t>
-      </w:r>
-      <w:proofErr w:type="spellStart"/>
-      <w:r>
-        <w:rPr>
-          <w:rFonts w:ascii="Times New Roman" w:eastAsiaTheme="minorEastAsia" w:hAnsi="Times New Roman" w:cs="Times New Roman"/>
-          <w:iCs/>
-          <w:sz w:val="28"/>
-          <w:szCs w:val="28"/>
-        </w:rPr>
-        <w:t>внутрикластерного</w:t>
-      </w:r>
-      <w:proofErr w:type="spellEnd"/>
-      <w:r>
-        <w:rPr>
-          <w:rFonts w:ascii="Times New Roman" w:eastAsiaTheme="minorEastAsia" w:hAnsi="Times New Roman" w:cs="Times New Roman"/>
-          <w:iCs/>
-          <w:sz w:val="28"/>
-          <w:szCs w:val="28"/>
-        </w:rPr>
-        <w:t xml:space="preserve"> расстояния, как правило, находится лишь один из локальных минимумов</w:t>
+        <w:t>, чувствительность к выбросам, зависимость результатов работы алгоритма от изначальной инициализации центров кластеров, а также тот факт, что не гарантируется нахождение глобального оптимума суммарного внутрикластерного расстояния, как правило, находится лишь один из локальных минимумов</w:t>
       </w:r>
       <w:r>
         <w:rPr>
@@ -9660,7 +9618,7 @@
           <w:sz w:val="28"/>
           <w:szCs w:val="28"/>
         </w:rPr>
-        <w:t xml:space="preserve">В современном сообществе машинного обучения, данный алгоритм многими считается лучшим алгоритмом кластеризации, поскольку в данном алгоритме не требуется заранее указывать количество кластеров, поскольку алгоритм хорошо умеет работать с выбросами, а также, </w:t>
+        <w:t xml:space="preserve">В современном сообществе машинного обучения, данный алгоритм многими считается лучшим алгоритмом кластеризации, поскольку в данном алгоритме не требуется заранее указывать количество кластеров, </w:t>
       </w:r>
       <w:proofErr w:type="gramStart"/>
       <w:r>
@@ -9680,7 +9638,43 @@
           <w:sz w:val="28"/>
           <w:szCs w:val="28"/>
         </w:rPr>
-        <w:t xml:space="preserve"> данный алгоритм основан на плотности объектов в признаковом пространстве – алгоритм группирует объекты, которые имеют высокую плотность и расположены тесно, а объекты, имеющие низкую плотность, алгоритм помечает </w:t>
+        <w:t xml:space="preserve"> алгоритм хорошо умеет работать с выбросами, а также, </w:t>
+      </w:r>
+      <w:r>
+        <w:rPr>
+          <w:rFonts w:ascii="Times New Roman" w:hAnsi="Times New Roman" w:cs="Times New Roman"/>
+          <w:iCs/>
+          <w:sz w:val="28"/>
+          <w:szCs w:val="28"/>
+        </w:rPr>
+        <w:t>так как</w:t>
+      </w:r>
+      <w:r>
+        <w:rPr>
+          <w:rFonts w:ascii="Times New Roman" w:hAnsi="Times New Roman" w:cs="Times New Roman"/>
+          <w:iCs/>
+          <w:sz w:val="28"/>
+          <w:szCs w:val="28"/>
+        </w:rPr>
+        <w:t xml:space="preserve"> данный алгоритм основан на плотности объектов в признаковом пространстве</w:t>
+      </w:r>
+      <w:r>
+        <w:rPr>
+          <w:rFonts w:ascii="Times New Roman" w:hAnsi="Times New Roman" w:cs="Times New Roman"/>
+          <w:iCs/>
+          <w:sz w:val="28"/>
+          <w:szCs w:val="28"/>
+        </w:rPr>
+        <w:t xml:space="preserve">, то </w:t>
+      </w:r>
+      <w:r>
+        <w:rPr>
+          <w:rFonts w:ascii="Times New Roman" w:hAnsi="Times New Roman" w:cs="Times New Roman"/>
+          <w:iCs/>
+          <w:sz w:val="28"/>
+          <w:szCs w:val="28"/>
+        </w:rPr>
+        <w:t xml:space="preserve">алгоритм группирует объекты, которые имеют высокую плотность и расположены тесно, а объекты, имеющие низкую плотность, алгоритм помечает </w:t>
       </w:r>
       <w:r>
         <w:rPr>
@@ -9777,15 +9771,7 @@
             <w:sz w:val="28"/>
             <w:szCs w:val="28"/>
           </w:rPr>
-          <m:t>min_</m:t>
-        </m:r>
-        <m:r>
-          <w:rPr>
-            <w:rFonts w:ascii="Cambria Math" w:hAnsi="Cambria Math" w:cs="Times New Roman"/>
-            <w:sz w:val="28"/>
-            <w:szCs w:val="28"/>
-          </w:rPr>
-          <m:t>samples</m:t>
+          <m:t>min_samples</m:t>
         </m:r>
       </m:oMath>
       <w:r>
@@ -9917,16 +9903,7 @@
           <w:sz w:val="28"/>
           <w:szCs w:val="28"/>
         </w:rPr>
-        <w:t>-окрестности</w:t>
-      </w:r>
-      <w:r>
-        <w:rPr>
-          <w:rFonts w:ascii="Times New Roman" w:eastAsiaTheme="minorEastAsia" w:hAnsi="Times New Roman" w:cs="Times New Roman"/>
-          <w:iCs/>
-          <w:sz w:val="28"/>
-          <w:szCs w:val="28"/>
-        </w:rPr>
-        <w:t xml:space="preserve"> начинают образов</w:t>
+        <w:t>-окрестности начинают образов</w:t>
       </w:r>
       <w:r>
         <w:rPr>
@@ -10007,16 +9984,7 @@
           <w:sz w:val="28"/>
           <w:szCs w:val="28"/>
         </w:rPr>
-        <w:t>позже найдена в</w:t>
-      </w:r>
-      <w:r>
-        <w:rPr>
-          <w:rFonts w:ascii="Times New Roman" w:eastAsiaTheme="minorEastAsia" w:hAnsi="Times New Roman" w:cs="Times New Roman"/>
-          <w:iCs/>
-          <w:sz w:val="28"/>
-          <w:szCs w:val="28"/>
-        </w:rPr>
-        <w:t xml:space="preserve"> </w:t>
+        <w:t xml:space="preserve">позже найдена в </w:t>
       </w:r>
       <m:oMath>
         <m:r>
@@ -10035,16 +10003,7 @@
           <w:sz w:val="28"/>
           <w:szCs w:val="28"/>
         </w:rPr>
-        <w:t>-окрестности</w:t>
-      </w:r>
-      <w:r>
-        <w:rPr>
-          <w:rFonts w:ascii="Times New Roman" w:eastAsiaTheme="minorEastAsia" w:hAnsi="Times New Roman" w:cs="Times New Roman"/>
-          <w:iCs/>
-          <w:sz w:val="28"/>
-          <w:szCs w:val="28"/>
-        </w:rPr>
-        <w:t xml:space="preserve"> какой-либо точки из ее соседей и включена в кластер</w:t>
+        <w:t>-окрестности какой-либо точки из ее соседей и включена в кластер</w:t>
       </w:r>
       <w:r>
         <w:rPr>
@@ -10094,16 +10053,7 @@
           <w:sz w:val="28"/>
           <w:szCs w:val="28"/>
         </w:rPr>
-        <w:t>-окрестности</w:t>
-      </w:r>
-      <w:r>
-        <w:rPr>
-          <w:rFonts w:ascii="Times New Roman" w:eastAsiaTheme="minorEastAsia" w:hAnsi="Times New Roman" w:cs="Times New Roman"/>
-          <w:iCs/>
-          <w:sz w:val="28"/>
-          <w:szCs w:val="28"/>
-        </w:rPr>
-        <w:t xml:space="preserve"> добавляются в один кластер</w:t>
+        <w:t>-окрестности добавляются в один кластер</w:t>
       </w:r>
       <w:r>
         <w:rPr>
@@ -10748,6 +10698,7 @@
         <w:rPr>
           <w:rFonts w:ascii="Times New Roman" w:hAnsi="Times New Roman" w:cs="Times New Roman"/>
           <w:iCs/>
+          <w:noProof/>
           <w:sz w:val="28"/>
           <w:szCs w:val="28"/>
           <w:lang w:val="en-US"/>
@@ -12087,16 +12038,7 @@
           <w:sz w:val="28"/>
           <w:szCs w:val="28"/>
         </w:rPr>
-        <w:t>Метод полной связи – р</w:t>
-      </w:r>
-      <w:r>
-        <w:rPr>
-          <w:rFonts w:ascii="Times New Roman" w:hAnsi="Times New Roman" w:cs="Times New Roman"/>
-          <w:iCs/>
-          <w:sz w:val="28"/>
-          <w:szCs w:val="28"/>
-        </w:rPr>
-        <w:t xml:space="preserve">асстоянием </w:t>
+        <w:t xml:space="preserve">Метод полной связи – расстоянием </w:t>
       </w:r>
       <m:oMath>
         <m:sSub>
@@ -12128,15 +12070,7 @@
                 <w:sz w:val="28"/>
                 <w:szCs w:val="28"/>
               </w:rPr>
-              <m:t>m</m:t>
-            </m:r>
-            <m:r>
-              <w:rPr>
-                <w:rFonts w:ascii="Cambria Math" w:hAnsi="Cambria Math" w:cs="Times New Roman"/>
-                <w:sz w:val="28"/>
-                <w:szCs w:val="28"/>
-              </w:rPr>
-              <m:t>ax</m:t>
+              <m:t>max</m:t>
             </m:r>
           </m:sub>
         </m:sSub>
@@ -12244,25 +12178,7 @@
           <w:sz w:val="28"/>
           <w:szCs w:val="28"/>
         </w:rPr>
-        <w:t xml:space="preserve"> является </w:t>
-      </w:r>
-      <w:r>
-        <w:rPr>
-          <w:rFonts w:ascii="Times New Roman" w:eastAsiaTheme="minorEastAsia" w:hAnsi="Times New Roman" w:cs="Times New Roman"/>
-          <w:iCs/>
-          <w:sz w:val="28"/>
-          <w:szCs w:val="28"/>
-        </w:rPr>
-        <w:t>максимальное</w:t>
-      </w:r>
-      <w:r>
-        <w:rPr>
-          <w:rFonts w:ascii="Times New Roman" w:eastAsiaTheme="minorEastAsia" w:hAnsi="Times New Roman" w:cs="Times New Roman"/>
-          <w:iCs/>
-          <w:sz w:val="28"/>
-          <w:szCs w:val="28"/>
-        </w:rPr>
-        <w:t xml:space="preserve"> расстояние между</w:t>
+        <w:t xml:space="preserve"> является максимальное расстояние между</w:t>
       </w:r>
       <w:r>
         <w:rPr>
@@ -12340,15 +12256,7 @@
                   <w:sz w:val="28"/>
                   <w:szCs w:val="28"/>
                 </w:rPr>
-                <m:t>m</m:t>
-              </m:r>
-              <m:r>
-                <w:rPr>
-                  <w:rFonts w:ascii="Cambria Math" w:hAnsi="Cambria Math" w:cs="Times New Roman"/>
-                  <w:sz w:val="28"/>
-                  <w:szCs w:val="28"/>
-                </w:rPr>
-                <m:t>ax</m:t>
+                <m:t>max</m:t>
               </m:r>
             </m:sub>
           </m:sSub>
@@ -12484,18 +12392,7 @@
                       <w:sz w:val="28"/>
                       <w:szCs w:val="28"/>
                     </w:rPr>
-                    <m:t>m</m:t>
-                  </m:r>
-                  <m:r>
-                    <m:rPr>
-                      <m:sty m:val="p"/>
-                    </m:rPr>
-                    <w:rPr>
-                      <w:rFonts w:ascii="Cambria Math" w:eastAsiaTheme="minorEastAsia" w:hAnsi="Cambria Math" w:cs="Times New Roman"/>
-                      <w:sz w:val="28"/>
-                      <w:szCs w:val="28"/>
-                    </w:rPr>
-                    <m:t>ax</m:t>
+                    <m:t>max</m:t>
                   </m:r>
                   <m:ctrlPr>
                     <w:rPr>
@@ -12674,16 +12571,7 @@
           <w:sz w:val="28"/>
           <w:szCs w:val="28"/>
         </w:rPr>
-        <w:t xml:space="preserve"> </w:t>
-      </w:r>
-      <w:r>
-        <w:rPr>
-          <w:rFonts w:ascii="Times New Roman" w:hAnsi="Times New Roman" w:cs="Times New Roman"/>
-          <w:iCs/>
-          <w:sz w:val="28"/>
-          <w:szCs w:val="28"/>
-        </w:rPr>
-        <w:t xml:space="preserve">расстоянием </w:t>
+        <w:t xml:space="preserve"> расстоянием </w:t>
       </w:r>
       <m:oMath>
         <m:sSub>
@@ -12715,15 +12603,7 @@
                 <w:sz w:val="28"/>
                 <w:szCs w:val="28"/>
               </w:rPr>
-              <m:t>m</m:t>
-            </m:r>
-            <m:r>
-              <w:rPr>
-                <w:rFonts w:ascii="Cambria Math" w:hAnsi="Cambria Math" w:cs="Times New Roman"/>
-                <w:sz w:val="28"/>
-                <w:szCs w:val="28"/>
-              </w:rPr>
-              <m:t>ean</m:t>
+              <m:t>mean</m:t>
             </m:r>
           </m:sub>
         </m:sSub>
@@ -13341,16 +13221,7 @@
           <w:sz w:val="28"/>
           <w:szCs w:val="28"/>
         </w:rPr>
-        <w:t xml:space="preserve"> связи</w:t>
-      </w:r>
-      <w:r>
-        <w:rPr>
-          <w:rFonts w:ascii="Times New Roman" w:hAnsi="Times New Roman" w:cs="Times New Roman"/>
-          <w:iCs/>
-          <w:sz w:val="28"/>
-          <w:szCs w:val="28"/>
-        </w:rPr>
-        <w:t xml:space="preserve"> </w:t>
+        <w:t xml:space="preserve"> связи </w:t>
       </w:r>
       <w:r>
         <w:rPr>
@@ -14036,16 +13907,7 @@
           <w:sz w:val="28"/>
           <w:szCs w:val="28"/>
         </w:rPr>
-        <w:t xml:space="preserve">Метод связи Уорда </w:t>
-      </w:r>
-      <w:r>
-        <w:rPr>
-          <w:rFonts w:ascii="Times New Roman" w:hAnsi="Times New Roman" w:cs="Times New Roman"/>
-          <w:iCs/>
-          <w:sz w:val="28"/>
-          <w:szCs w:val="28"/>
-        </w:rPr>
-        <w:t xml:space="preserve">– расстоянием </w:t>
+        <w:t xml:space="preserve">Метод связи Уорда – расстоянием </w:t>
       </w:r>
       <m:oMath>
         <m:sSub>
@@ -14596,7 +14458,6 @@
           <w:iCs/>
           <w:sz w:val="28"/>
           <w:szCs w:val="28"/>
-          <w:lang w:val="en-US"/>
         </w:rPr>
       </w:pPr>
       <w:r>
@@ -14710,7 +14571,27 @@
           <w:sz w:val="28"/>
           <w:szCs w:val="28"/>
         </w:rPr>
-        <w:t>К недостаткам агломеративной иерархической кластеризации же можно отнести вычислительную стоимость работы алгоритма, потому что для большого количества элементов выборки расчет матрицы попарных расстояний – это очень дорогая операция, чувствительность к выбросам и шуму, а также необходимость определения числа кластеров</w:t>
+        <w:t xml:space="preserve">К недостаткам </w:t>
+      </w:r>
+      <w:proofErr w:type="spellStart"/>
+      <w:r>
+        <w:rPr>
+          <w:rFonts w:ascii="Times New Roman" w:hAnsi="Times New Roman" w:cs="Times New Roman"/>
+          <w:iCs/>
+          <w:sz w:val="28"/>
+          <w:szCs w:val="28"/>
+        </w:rPr>
+        <w:t>агломеративной</w:t>
+      </w:r>
+      <w:proofErr w:type="spellEnd"/>
+      <w:r>
+        <w:rPr>
+          <w:rFonts w:ascii="Times New Roman" w:hAnsi="Times New Roman" w:cs="Times New Roman"/>
+          <w:iCs/>
+          <w:sz w:val="28"/>
+          <w:szCs w:val="28"/>
+        </w:rPr>
+        <w:t xml:space="preserve"> иерархической кластеризации же можно отнести вычислительную стоимость работы алгоритма, потому что для большого количества элементов выборки расчет матрицы попарных расстояний – это очень дорогая операция, чувствительность к выбросам и шуму, а также необходимость определения числа кластеров</w:t>
       </w:r>
       <w:r>
         <w:rPr>

</xml_diff>

<commit_message>
done thesis on part 2
</commit_message>
<xml_diff>
--- a/diploma_thesis.docx
+++ b/diploma_thesis.docx
@@ -66,7 +66,7 @@
             </w:rPr>
             <w:fldChar w:fldCharType="separate"/>
           </w:r>
-          <w:hyperlink w:anchor="_Toc103427870" w:history="1">
+          <w:hyperlink w:anchor="_Toc103524676" w:history="1">
             <w:r>
               <w:rPr>
                 <w:rStyle w:val="a6"/>
@@ -94,7 +94,7 @@
                 <w:noProof/>
                 <w:webHidden/>
               </w:rPr>
-              <w:instrText xml:space="preserve"> PAGEREF _Toc103427870 \h </w:instrText>
+              <w:instrText xml:space="preserve"> PAGEREF _Toc103524676 \h </w:instrText>
             </w:r>
             <w:r>
               <w:rPr>
@@ -141,7 +141,7 @@
               <w:lang w:eastAsia="ru-RU"/>
             </w:rPr>
           </w:pPr>
-          <w:hyperlink w:anchor="_Toc103427871" w:history="1">
+          <w:hyperlink w:anchor="_Toc103524677" w:history="1">
             <w:r>
               <w:rPr>
                 <w:rStyle w:val="a6"/>
@@ -169,7 +169,7 @@
                 <w:noProof/>
                 <w:webHidden/>
               </w:rPr>
-              <w:instrText xml:space="preserve"> PAGEREF _Toc103427871 \h </w:instrText>
+              <w:instrText xml:space="preserve"> PAGEREF _Toc103524677 \h </w:instrText>
             </w:r>
             <w:r>
               <w:rPr>
@@ -216,7 +216,7 @@
               <w:lang w:eastAsia="ru-RU"/>
             </w:rPr>
           </w:pPr>
-          <w:hyperlink w:anchor="_Toc103427872" w:history="1">
+          <w:hyperlink w:anchor="_Toc103524678" w:history="1">
             <w:r>
               <w:rPr>
                 <w:rStyle w:val="a6"/>
@@ -244,7 +244,7 @@
                 <w:noProof/>
                 <w:webHidden/>
               </w:rPr>
-              <w:instrText xml:space="preserve"> PAGEREF _Toc103427872 \h </w:instrText>
+              <w:instrText xml:space="preserve"> PAGEREF _Toc103524678 \h </w:instrText>
             </w:r>
             <w:r>
               <w:rPr>
@@ -291,7 +291,7 @@
               <w:lang w:eastAsia="ru-RU"/>
             </w:rPr>
           </w:pPr>
-          <w:hyperlink w:anchor="_Toc103427873" w:history="1">
+          <w:hyperlink w:anchor="_Toc103524679" w:history="1">
             <w:r>
               <w:rPr>
                 <w:rStyle w:val="a6"/>
@@ -320,7 +320,7 @@
                 <w:noProof/>
                 <w:webHidden/>
               </w:rPr>
-              <w:instrText xml:space="preserve"> PAGEREF _Toc103427873 \h </w:instrText>
+              <w:instrText xml:space="preserve"> PAGEREF _Toc103524679 \h </w:instrText>
             </w:r>
             <w:r>
               <w:rPr>
@@ -367,7 +367,7 @@
               <w:lang w:eastAsia="ru-RU"/>
             </w:rPr>
           </w:pPr>
-          <w:hyperlink w:anchor="_Toc103427874" w:history="1">
+          <w:hyperlink w:anchor="_Toc103524680" w:history="1">
             <w:r>
               <w:rPr>
                 <w:rStyle w:val="a6"/>
@@ -396,7 +396,7 @@
                 <w:noProof/>
                 <w:webHidden/>
               </w:rPr>
-              <w:instrText xml:space="preserve"> PAGEREF _Toc103427874 \h </w:instrText>
+              <w:instrText xml:space="preserve"> PAGEREF _Toc103524680 \h </w:instrText>
             </w:r>
             <w:r>
               <w:rPr>
@@ -443,7 +443,7 @@
               <w:lang w:eastAsia="ru-RU"/>
             </w:rPr>
           </w:pPr>
-          <w:hyperlink w:anchor="_Toc103427875" w:history="1">
+          <w:hyperlink w:anchor="_Toc103524681" w:history="1">
             <w:r>
               <w:rPr>
                 <w:rStyle w:val="a6"/>
@@ -472,7 +472,7 @@
                 <w:noProof/>
                 <w:webHidden/>
               </w:rPr>
-              <w:instrText xml:space="preserve"> PAGEREF _Toc103427875 \h </w:instrText>
+              <w:instrText xml:space="preserve"> PAGEREF _Toc103524681 \h </w:instrText>
             </w:r>
             <w:r>
               <w:rPr>
@@ -519,7 +519,7 @@
               <w:lang w:eastAsia="ru-RU"/>
             </w:rPr>
           </w:pPr>
-          <w:hyperlink w:anchor="_Toc103427876" w:history="1">
+          <w:hyperlink w:anchor="_Toc103524682" w:history="1">
             <w:r>
               <w:rPr>
                 <w:rStyle w:val="a6"/>
@@ -548,7 +548,7 @@
                 <w:noProof/>
                 <w:webHidden/>
               </w:rPr>
-              <w:instrText xml:space="preserve"> PAGEREF _Toc103427876 \h </w:instrText>
+              <w:instrText xml:space="preserve"> PAGEREF _Toc103524682 \h </w:instrText>
             </w:r>
             <w:r>
               <w:rPr>
@@ -595,7 +595,7 @@
               <w:lang w:eastAsia="ru-RU"/>
             </w:rPr>
           </w:pPr>
-          <w:hyperlink w:anchor="_Toc103427877" w:history="1">
+          <w:hyperlink w:anchor="_Toc103524683" w:history="1">
             <w:r>
               <w:rPr>
                 <w:rStyle w:val="a6"/>
@@ -624,7 +624,7 @@
                 <w:noProof/>
                 <w:webHidden/>
               </w:rPr>
-              <w:instrText xml:space="preserve"> PAGEREF _Toc103427877 \h </w:instrText>
+              <w:instrText xml:space="preserve"> PAGEREF _Toc103524683 \h </w:instrText>
             </w:r>
             <w:r>
               <w:rPr>
@@ -671,7 +671,7 @@
               <w:lang w:eastAsia="ru-RU"/>
             </w:rPr>
           </w:pPr>
-          <w:hyperlink w:anchor="_Toc103427878" w:history="1">
+          <w:hyperlink w:anchor="_Toc103524684" w:history="1">
             <w:r>
               <w:rPr>
                 <w:rStyle w:val="a6"/>
@@ -738,7 +738,7 @@
                 <w:noProof/>
                 <w:webHidden/>
               </w:rPr>
-              <w:instrText xml:space="preserve"> PAGEREF _Toc103427878 \h </w:instrText>
+              <w:instrText xml:space="preserve"> PAGEREF _Toc103524684 \h </w:instrText>
             </w:r>
             <w:r>
               <w:rPr>
@@ -785,7 +785,7 @@
               <w:lang w:eastAsia="ru-RU"/>
             </w:rPr>
           </w:pPr>
-          <w:hyperlink w:anchor="_Toc103427879" w:history="1">
+          <w:hyperlink w:anchor="_Toc103524685" w:history="1">
             <w:r>
               <w:rPr>
                 <w:rStyle w:val="a6"/>
@@ -852,7 +852,7 @@
                 <w:noProof/>
                 <w:webHidden/>
               </w:rPr>
-              <w:instrText xml:space="preserve"> PAGEREF _Toc103427879 \h </w:instrText>
+              <w:instrText xml:space="preserve"> PAGEREF _Toc103524685 \h </w:instrText>
             </w:r>
             <w:r>
               <w:rPr>
@@ -899,7 +899,7 @@
               <w:lang w:eastAsia="ru-RU"/>
             </w:rPr>
           </w:pPr>
-          <w:hyperlink w:anchor="_Toc103427880" w:history="1">
+          <w:hyperlink w:anchor="_Toc103524686" w:history="1">
             <w:r>
               <w:rPr>
                 <w:rStyle w:val="a6"/>
@@ -927,7 +927,7 @@
                 <w:noProof/>
                 <w:webHidden/>
               </w:rPr>
-              <w:instrText xml:space="preserve"> PAGEREF _Toc103427880 \h </w:instrText>
+              <w:instrText xml:space="preserve"> PAGEREF _Toc103524686 \h </w:instrText>
             </w:r>
             <w:r>
               <w:rPr>
@@ -974,7 +974,7 @@
               <w:lang w:eastAsia="ru-RU"/>
             </w:rPr>
           </w:pPr>
-          <w:hyperlink w:anchor="_Toc103427881" w:history="1">
+          <w:hyperlink w:anchor="_Toc103524687" w:history="1">
             <w:r>
               <w:rPr>
                 <w:rStyle w:val="a6"/>
@@ -1003,7 +1003,7 @@
                 <w:noProof/>
                 <w:webHidden/>
               </w:rPr>
-              <w:instrText xml:space="preserve"> PAGEREF _Toc103427881 \h </w:instrText>
+              <w:instrText xml:space="preserve"> PAGEREF _Toc103524687 \h </w:instrText>
             </w:r>
             <w:r>
               <w:rPr>
@@ -1050,7 +1050,7 @@
               <w:lang w:eastAsia="ru-RU"/>
             </w:rPr>
           </w:pPr>
-          <w:hyperlink w:anchor="_Toc103427882" w:history="1">
+          <w:hyperlink w:anchor="_Toc103524688" w:history="1">
             <w:r>
               <w:rPr>
                 <w:rStyle w:val="a6"/>
@@ -1079,7 +1079,7 @@
                 <w:noProof/>
                 <w:webHidden/>
               </w:rPr>
-              <w:instrText xml:space="preserve"> PAGEREF _Toc103427882 \h </w:instrText>
+              <w:instrText xml:space="preserve"> PAGEREF _Toc103524688 \h </w:instrText>
             </w:r>
             <w:r>
               <w:rPr>
@@ -1126,7 +1126,7 @@
               <w:lang w:eastAsia="ru-RU"/>
             </w:rPr>
           </w:pPr>
-          <w:hyperlink w:anchor="_Toc103427883" w:history="1">
+          <w:hyperlink w:anchor="_Toc103524689" w:history="1">
             <w:r>
               <w:rPr>
                 <w:rStyle w:val="a6"/>
@@ -1155,7 +1155,7 @@
                 <w:noProof/>
                 <w:webHidden/>
               </w:rPr>
-              <w:instrText xml:space="preserve"> PAGEREF _Toc103427883 \h </w:instrText>
+              <w:instrText xml:space="preserve"> PAGEREF _Toc103524689 \h </w:instrText>
             </w:r>
             <w:r>
               <w:rPr>
@@ -1202,7 +1202,7 @@
               <w:lang w:eastAsia="ru-RU"/>
             </w:rPr>
           </w:pPr>
-          <w:hyperlink w:anchor="_Toc103427884" w:history="1">
+          <w:hyperlink w:anchor="_Toc103524690" w:history="1">
             <w:r>
               <w:rPr>
                 <w:rStyle w:val="a6"/>
@@ -1264,7 +1264,7 @@
                 <w:noProof/>
                 <w:webHidden/>
               </w:rPr>
-              <w:instrText xml:space="preserve"> PAGEREF _Toc103427884 \h </w:instrText>
+              <w:instrText xml:space="preserve"> PAGEREF _Toc103524690 \h </w:instrText>
             </w:r>
             <w:r>
               <w:rPr>
@@ -1311,7 +1311,7 @@
               <w:lang w:eastAsia="ru-RU"/>
             </w:rPr>
           </w:pPr>
-          <w:hyperlink w:anchor="_Toc103427885" w:history="1">
+          <w:hyperlink w:anchor="_Toc103524691" w:history="1">
             <w:r>
               <w:rPr>
                 <w:rStyle w:val="a6"/>
@@ -1373,7 +1373,7 @@
                 <w:noProof/>
                 <w:webHidden/>
               </w:rPr>
-              <w:instrText xml:space="preserve"> PAGEREF _Toc103427885 \h </w:instrText>
+              <w:instrText xml:space="preserve"> PAGEREF _Toc103524691 \h </w:instrText>
             </w:r>
             <w:r>
               <w:rPr>
@@ -1420,7 +1420,7 @@
               <w:lang w:eastAsia="ru-RU"/>
             </w:rPr>
           </w:pPr>
-          <w:hyperlink w:anchor="_Toc103427886" w:history="1">
+          <w:hyperlink w:anchor="_Toc103524692" w:history="1">
             <w:r>
               <w:rPr>
                 <w:rStyle w:val="a6"/>
@@ -1448,7 +1448,7 @@
                 <w:noProof/>
                 <w:webHidden/>
               </w:rPr>
-              <w:instrText xml:space="preserve"> PAGEREF _Toc103427886 \h </w:instrText>
+              <w:instrText xml:space="preserve"> PAGEREF _Toc103524692 \h </w:instrText>
             </w:r>
             <w:r>
               <w:rPr>
@@ -1495,7 +1495,7 @@
               <w:lang w:eastAsia="ru-RU"/>
             </w:rPr>
           </w:pPr>
-          <w:hyperlink w:anchor="_Toc103427887" w:history="1">
+          <w:hyperlink w:anchor="_Toc103524693" w:history="1">
             <w:r>
               <w:rPr>
                 <w:rStyle w:val="a6"/>
@@ -1523,7 +1523,7 @@
                 <w:noProof/>
                 <w:webHidden/>
               </w:rPr>
-              <w:instrText xml:space="preserve"> PAGEREF _Toc103427887 \h </w:instrText>
+              <w:instrText xml:space="preserve"> PAGEREF _Toc103524693 \h </w:instrText>
             </w:r>
             <w:r>
               <w:rPr>
@@ -1570,7 +1570,7 @@
               <w:lang w:eastAsia="ru-RU"/>
             </w:rPr>
           </w:pPr>
-          <w:hyperlink w:anchor="_Toc103427888" w:history="1">
+          <w:hyperlink w:anchor="_Toc103524694" w:history="1">
             <w:r>
               <w:rPr>
                 <w:rStyle w:val="a6"/>
@@ -1598,7 +1598,7 @@
                 <w:noProof/>
                 <w:webHidden/>
               </w:rPr>
-              <w:instrText xml:space="preserve"> PAGEREF _Toc103427888 \h </w:instrText>
+              <w:instrText xml:space="preserve"> PAGEREF _Toc103524694 \h </w:instrText>
             </w:r>
             <w:r>
               <w:rPr>
@@ -1676,7 +1676,7 @@
           <w:szCs w:val="28"/>
         </w:rPr>
       </w:pPr>
-      <w:bookmarkStart w:id="0" w:name="_Toc103427870"/>
+      <w:bookmarkStart w:id="0" w:name="_Toc103524676"/>
       <w:r>
         <w:rPr>
           <w:rFonts w:ascii="Times New Roman" w:hAnsi="Times New Roman" w:cs="Times New Roman"/>
@@ -2561,7 +2561,7 @@
           <w:szCs w:val="28"/>
         </w:rPr>
       </w:pPr>
-      <w:bookmarkStart w:id="1" w:name="_Toc103427871"/>
+      <w:bookmarkStart w:id="1" w:name="_Toc103524677"/>
       <w:r>
         <w:rPr>
           <w:rFonts w:ascii="Times New Roman" w:hAnsi="Times New Roman" w:cs="Times New Roman"/>
@@ -2590,7 +2590,7 @@
           <w:szCs w:val="28"/>
         </w:rPr>
       </w:pPr>
-      <w:bookmarkStart w:id="2" w:name="_Toc103427872"/>
+      <w:bookmarkStart w:id="2" w:name="_Toc103524678"/>
       <w:r>
         <w:rPr>
           <w:rFonts w:ascii="Times New Roman" w:hAnsi="Times New Roman" w:cs="Times New Roman"/>
@@ -3699,7 +3699,7 @@
           <w:szCs w:val="28"/>
         </w:rPr>
       </w:pPr>
-      <w:bookmarkStart w:id="3" w:name="_Toc103427873"/>
+      <w:bookmarkStart w:id="3" w:name="_Toc103524679"/>
       <w:r>
         <w:rPr>
           <w:rFonts w:ascii="Times New Roman" w:hAnsi="Times New Roman" w:cs="Times New Roman"/>
@@ -5320,7 +5320,7 @@
           <w:szCs w:val="28"/>
         </w:rPr>
       </w:pPr>
-      <w:bookmarkStart w:id="4" w:name="_Toc103427874"/>
+      <w:bookmarkStart w:id="4" w:name="_Toc103524680"/>
       <w:r>
         <w:rPr>
           <w:rFonts w:ascii="Times New Roman" w:eastAsiaTheme="minorEastAsia" w:hAnsi="Times New Roman" w:cs="Times New Roman"/>
@@ -8366,7 +8366,7 @@
           <w:szCs w:val="28"/>
         </w:rPr>
       </w:pPr>
-      <w:bookmarkStart w:id="5" w:name="_Toc103427875"/>
+      <w:bookmarkStart w:id="5" w:name="_Toc103524681"/>
       <w:r>
         <w:rPr>
           <w:rFonts w:ascii="Times New Roman" w:hAnsi="Times New Roman" w:cs="Times New Roman"/>
@@ -9334,7 +9334,7 @@
           <w:szCs w:val="28"/>
         </w:rPr>
       </w:pPr>
-      <w:bookmarkStart w:id="6" w:name="_Toc103427876"/>
+      <w:bookmarkStart w:id="6" w:name="_Toc103524682"/>
       <w:r>
         <w:rPr>
           <w:rFonts w:ascii="Times New Roman" w:hAnsi="Times New Roman" w:cs="Times New Roman"/>
@@ -10650,7 +10650,7 @@
           <w:szCs w:val="28"/>
         </w:rPr>
       </w:pPr>
-      <w:bookmarkStart w:id="7" w:name="_Toc103427877"/>
+      <w:bookmarkStart w:id="7" w:name="_Toc103524683"/>
       <w:r>
         <w:rPr>
           <w:rFonts w:ascii="Times New Roman" w:hAnsi="Times New Roman" w:cs="Times New Roman"/>
@@ -12536,7 +12536,27 @@
           <w:sz w:val="28"/>
           <w:szCs w:val="28"/>
         </w:rPr>
-        <w:t xml:space="preserve">, чувствительность к выбросам, зависимость результатов работы алгоритма от изначальной инициализации центров кластеров, а также тот факт, что не гарантируется нахождение глобального оптимума суммарного </w:t>
+        <w:t>, чувствительность к выбросам, зависимость результатов работы алгоритма от изначальной инициали</w:t>
+      </w:r>
+      <w:proofErr w:type="spellStart"/>
+      <w:r>
+        <w:rPr>
+          <w:rFonts w:ascii="Times New Roman" w:eastAsiaTheme="minorEastAsia" w:hAnsi="Times New Roman" w:cs="Times New Roman"/>
+          <w:iCs/>
+          <w:sz w:val="28"/>
+          <w:szCs w:val="28"/>
+        </w:rPr>
+        <w:t>зации</w:t>
+      </w:r>
+      <w:proofErr w:type="spellEnd"/>
+      <w:r>
+        <w:rPr>
+          <w:rFonts w:ascii="Times New Roman" w:eastAsiaTheme="minorEastAsia" w:hAnsi="Times New Roman" w:cs="Times New Roman"/>
+          <w:iCs/>
+          <w:sz w:val="28"/>
+          <w:szCs w:val="28"/>
+        </w:rPr>
+        <w:t xml:space="preserve"> центров кластеров, а также тот факт, что не гарантируется нахождение глобального оптимума суммарного </w:t>
       </w:r>
       <w:proofErr w:type="spellStart"/>
       <w:r>
@@ -17717,7 +17737,7 @@
           <w:szCs w:val="28"/>
         </w:rPr>
       </w:pPr>
-      <w:bookmarkStart w:id="8" w:name="_Toc103427878"/>
+      <w:bookmarkStart w:id="8" w:name="_Toc103524684"/>
       <w:r>
         <w:rPr>
           <w:rFonts w:ascii="Times New Roman" w:hAnsi="Times New Roman" w:cs="Times New Roman"/>
@@ -19414,7 +19434,7 @@
           <w:szCs w:val="28"/>
         </w:rPr>
       </w:pPr>
-      <w:bookmarkStart w:id="9" w:name="_Toc103427879"/>
+      <w:bookmarkStart w:id="9" w:name="_Toc103524685"/>
       <w:r>
         <w:rPr>
           <w:rFonts w:ascii="Times New Roman" w:hAnsi="Times New Roman" w:cs="Times New Roman"/>
@@ -23023,7 +23043,7 @@
           <w:szCs w:val="28"/>
         </w:rPr>
       </w:pPr>
-      <w:bookmarkStart w:id="10" w:name="_Toc103427880"/>
+      <w:bookmarkStart w:id="10" w:name="_Toc103524686"/>
       <w:r>
         <w:rPr>
           <w:rFonts w:ascii="Times New Roman" w:hAnsi="Times New Roman" w:cs="Times New Roman"/>
@@ -23079,7 +23099,7 @@
           <w:szCs w:val="28"/>
         </w:rPr>
       </w:pPr>
-      <w:bookmarkStart w:id="11" w:name="_Toc103427881"/>
+      <w:bookmarkStart w:id="11" w:name="_Toc103524687"/>
       <w:r>
         <w:rPr>
           <w:rFonts w:ascii="Times New Roman" w:hAnsi="Times New Roman" w:cs="Times New Roman"/>
@@ -26108,7 +26128,7 @@
           <w:szCs w:val="28"/>
         </w:rPr>
       </w:pPr>
-      <w:bookmarkStart w:id="12" w:name="_Toc103427882"/>
+      <w:bookmarkStart w:id="12" w:name="_Toc103524688"/>
       <w:r>
         <w:rPr>
           <w:rFonts w:ascii="Times New Roman" w:hAnsi="Times New Roman" w:cs="Times New Roman"/>
@@ -27697,7 +27717,7 @@
           <w:szCs w:val="28"/>
         </w:rPr>
       </w:pPr>
-      <w:bookmarkStart w:id="13" w:name="_Toc103427883"/>
+      <w:bookmarkStart w:id="13" w:name="_Toc103524689"/>
       <w:r>
         <w:rPr>
           <w:rFonts w:ascii="Times New Roman" w:hAnsi="Times New Roman" w:cs="Times New Roman"/>
@@ -29574,7 +29594,6 @@
           <w:iCs/>
           <w:sz w:val="28"/>
           <w:szCs w:val="28"/>
-          <w:lang w:val="en-US"/>
         </w:rPr>
       </w:pPr>
       <w:r>
@@ -30203,16 +30222,7 @@
           <w:sz w:val="28"/>
           <w:szCs w:val="28"/>
         </w:rPr>
-        <w:t xml:space="preserve">емое ошибки временного ряда имеет одинаковую дисперсию. </w:t>
-      </w:r>
-      <w:r>
-        <w:rPr>
-          <w:rFonts w:ascii="Times New Roman" w:eastAsiaTheme="minorEastAsia" w:hAnsi="Times New Roman" w:cs="Times New Roman"/>
-          <w:iCs/>
-          <w:sz w:val="28"/>
-          <w:szCs w:val="28"/>
-        </w:rPr>
-        <w:t xml:space="preserve">Оценкой волатильности можно считать дисперсию временного ряда – тогда, получается, что при сильной волатильности наблюдается непостоянство дисперсии, </w:t>
+        <w:t xml:space="preserve">емое ошибки временного ряда имеет одинаковую дисперсию. Оценкой волатильности можно считать дисперсию временного ряда – тогда, получается, что при сильной волатильности наблюдается непостоянство дисперсии, </w:t>
       </w:r>
       <w:proofErr w:type="spellStart"/>
       <w:r>
@@ -30432,16 +30442,7 @@
           <w:sz w:val="28"/>
           <w:szCs w:val="28"/>
         </w:rPr>
-        <w:t>)</w:t>
-      </w:r>
-      <w:r>
-        <w:rPr>
-          <w:rFonts w:ascii="Times New Roman" w:eastAsiaTheme="minorEastAsia" w:hAnsi="Times New Roman" w:cs="Times New Roman"/>
-          <w:iCs/>
-          <w:sz w:val="28"/>
-          <w:szCs w:val="28"/>
-        </w:rPr>
-        <w:t xml:space="preserve">, </w:t>
+        <w:t xml:space="preserve">), </w:t>
       </w:r>
       <w:r>
         <w:rPr>
@@ -30550,43 +30551,7 @@
           <w:sz w:val="28"/>
           <w:szCs w:val="28"/>
         </w:rPr>
-        <w:t xml:space="preserve"> </w:t>
-      </w:r>
-      <w:r>
-        <w:rPr>
-          <w:rFonts w:ascii="Times New Roman" w:eastAsiaTheme="minorEastAsia" w:hAnsi="Times New Roman" w:cs="Times New Roman"/>
-          <w:iCs/>
-          <w:sz w:val="28"/>
-          <w:szCs w:val="28"/>
-        </w:rPr>
-        <w:t xml:space="preserve">– модель </w:t>
-      </w:r>
-      <w:r>
-        <w:rPr>
-          <w:rFonts w:ascii="Times New Roman" w:eastAsiaTheme="minorEastAsia" w:hAnsi="Times New Roman" w:cs="Times New Roman"/>
-          <w:iCs/>
-          <w:sz w:val="28"/>
-          <w:szCs w:val="28"/>
-        </w:rPr>
-        <w:t>авторегрессии и модел</w:t>
-      </w:r>
-      <w:r>
-        <w:rPr>
-          <w:rFonts w:ascii="Times New Roman" w:eastAsiaTheme="minorEastAsia" w:hAnsi="Times New Roman" w:cs="Times New Roman"/>
-          <w:iCs/>
-          <w:sz w:val="28"/>
-          <w:szCs w:val="28"/>
-        </w:rPr>
-        <w:t>ь</w:t>
-      </w:r>
-      <w:r>
-        <w:rPr>
-          <w:rFonts w:ascii="Times New Roman" w:eastAsiaTheme="minorEastAsia" w:hAnsi="Times New Roman" w:cs="Times New Roman"/>
-          <w:iCs/>
-          <w:sz w:val="28"/>
-          <w:szCs w:val="28"/>
-        </w:rPr>
-        <w:t xml:space="preserve"> скользящего среднего</w:t>
+        <w:t xml:space="preserve"> – модель авторегрессии и модель скользящего среднего</w:t>
       </w:r>
       <w:r>
         <w:rPr>
@@ -30661,25 +30626,7 @@
           <w:sz w:val="28"/>
           <w:szCs w:val="28"/>
         </w:rPr>
-        <w:t xml:space="preserve">, </w:t>
-      </w:r>
-      <w:r>
-        <w:rPr>
-          <w:rFonts w:ascii="Times New Roman" w:eastAsiaTheme="minorEastAsia" w:hAnsi="Times New Roman" w:cs="Times New Roman"/>
-          <w:iCs/>
-          <w:sz w:val="28"/>
-          <w:szCs w:val="28"/>
-        </w:rPr>
-        <w:t>показывают количество лагов в модели авторегрессии и модели скользящего</w:t>
-      </w:r>
-      <w:r>
-        <w:rPr>
-          <w:rFonts w:ascii="Times New Roman" w:eastAsiaTheme="minorEastAsia" w:hAnsi="Times New Roman" w:cs="Times New Roman"/>
-          <w:iCs/>
-          <w:sz w:val="28"/>
-          <w:szCs w:val="28"/>
-        </w:rPr>
-        <w:t xml:space="preserve">, </w:t>
+        <w:t xml:space="preserve">, показывают количество лагов в модели авторегрессии и модели скользящего, </w:t>
       </w:r>
       <w:r>
         <w:rPr>
@@ -31141,17 +31088,44 @@
           <w:iCs/>
           <w:sz w:val="28"/>
           <w:szCs w:val="28"/>
+        </w:rPr>
+      </w:pPr>
+      <w:r>
+        <w:rPr>
+          <w:rFonts w:ascii="Times New Roman" w:eastAsiaTheme="minorEastAsia" w:hAnsi="Times New Roman" w:cs="Times New Roman"/>
+          <w:iCs/>
+          <w:sz w:val="28"/>
+          <w:szCs w:val="28"/>
+        </w:rPr>
+        <w:t xml:space="preserve">Математически серьезной является композиция моделей </w:t>
+      </w:r>
+      <w:r>
+        <w:rPr>
+          <w:rFonts w:ascii="Times New Roman" w:eastAsiaTheme="minorEastAsia" w:hAnsi="Times New Roman" w:cs="Times New Roman"/>
+          <w:iCs/>
+          <w:sz w:val="28"/>
+          <w:szCs w:val="28"/>
           <w:lang w:val="en-US"/>
         </w:rPr>
-      </w:pPr>
-      <w:r>
-        <w:rPr>
-          <w:rFonts w:ascii="Times New Roman" w:eastAsiaTheme="minorEastAsia" w:hAnsi="Times New Roman" w:cs="Times New Roman"/>
-          <w:iCs/>
-          <w:sz w:val="28"/>
-          <w:szCs w:val="28"/>
-        </w:rPr>
-        <w:t xml:space="preserve">Математически серьезной является композиция моделей </w:t>
+        <w:t>ARIMA</w:t>
+      </w:r>
+      <w:r>
+        <w:rPr>
+          <w:rFonts w:ascii="Times New Roman" w:eastAsiaTheme="minorEastAsia" w:hAnsi="Times New Roman" w:cs="Times New Roman"/>
+          <w:iCs/>
+          <w:sz w:val="28"/>
+          <w:szCs w:val="28"/>
+        </w:rPr>
+        <w:t xml:space="preserve"> </w:t>
+      </w:r>
+      <w:r>
+        <w:rPr>
+          <w:rFonts w:ascii="Times New Roman" w:eastAsiaTheme="minorEastAsia" w:hAnsi="Times New Roman" w:cs="Times New Roman"/>
+          <w:iCs/>
+          <w:sz w:val="28"/>
+          <w:szCs w:val="28"/>
+        </w:rPr>
+        <w:t xml:space="preserve">и </w:t>
       </w:r>
       <w:r>
         <w:rPr>
@@ -31161,6 +31135,25 @@
           <w:szCs w:val="28"/>
           <w:lang w:val="en-US"/>
         </w:rPr>
+        <w:t>GARCH</w:t>
+      </w:r>
+      <w:r>
+        <w:rPr>
+          <w:rFonts w:ascii="Times New Roman" w:eastAsiaTheme="minorEastAsia" w:hAnsi="Times New Roman" w:cs="Times New Roman"/>
+          <w:iCs/>
+          <w:sz w:val="28"/>
+          <w:szCs w:val="28"/>
+        </w:rPr>
+        <w:t xml:space="preserve"> – такая модель предполагает, что временной ряд можно разложить на две составляющие – основной тренд, который прогнозируется моделью </w:t>
+      </w:r>
+      <w:r>
+        <w:rPr>
+          <w:rFonts w:ascii="Times New Roman" w:eastAsiaTheme="minorEastAsia" w:hAnsi="Times New Roman" w:cs="Times New Roman"/>
+          <w:iCs/>
+          <w:sz w:val="28"/>
+          <w:szCs w:val="28"/>
+          <w:lang w:val="en-US"/>
+        </w:rPr>
         <w:t>ARIMA</w:t>
       </w:r>
       <w:r>
@@ -31170,16 +31163,7 @@
           <w:sz w:val="28"/>
           <w:szCs w:val="28"/>
         </w:rPr>
-        <w:t xml:space="preserve"> </w:t>
-      </w:r>
-      <w:r>
-        <w:rPr>
-          <w:rFonts w:ascii="Times New Roman" w:eastAsiaTheme="minorEastAsia" w:hAnsi="Times New Roman" w:cs="Times New Roman"/>
-          <w:iCs/>
-          <w:sz w:val="28"/>
-          <w:szCs w:val="28"/>
-        </w:rPr>
-        <w:t xml:space="preserve">и </w:t>
+        <w:t xml:space="preserve">, и волатильность, которая прогнозируется моделью </w:t>
       </w:r>
       <w:r>
         <w:rPr>
@@ -31198,36 +31182,7 @@
           <w:sz w:val="28"/>
           <w:szCs w:val="28"/>
         </w:rPr>
-        <w:t xml:space="preserve"> – такая модель предполагает, что временной ряд можно разложить на две составляющие – основной тренд, который прогнозируется моделью </w:t>
-      </w:r>
-      <w:r>
-        <w:rPr>
-          <w:rFonts w:ascii="Times New Roman" w:eastAsiaTheme="minorEastAsia" w:hAnsi="Times New Roman" w:cs="Times New Roman"/>
-          <w:iCs/>
-          <w:sz w:val="28"/>
-          <w:szCs w:val="28"/>
-          <w:lang w:val="en-US"/>
-        </w:rPr>
-        <w:t>ARIMA</w:t>
-      </w:r>
-      <w:r>
-        <w:rPr>
-          <w:rFonts w:ascii="Times New Roman" w:eastAsiaTheme="minorEastAsia" w:hAnsi="Times New Roman" w:cs="Times New Roman"/>
-          <w:iCs/>
-          <w:sz w:val="28"/>
-          <w:szCs w:val="28"/>
-        </w:rPr>
-        <w:t xml:space="preserve">, и волатильность, которая прогнозируется моделью </w:t>
-      </w:r>
-      <w:r>
-        <w:rPr>
-          <w:rFonts w:ascii="Times New Roman" w:eastAsiaTheme="minorEastAsia" w:hAnsi="Times New Roman" w:cs="Times New Roman"/>
-          <w:iCs/>
-          <w:sz w:val="28"/>
-          <w:szCs w:val="28"/>
-          <w:lang w:val="en-US"/>
-        </w:rPr>
-        <w:t>GARCH.</w:t>
+        <w:t>.</w:t>
       </w:r>
     </w:p>
     <w:p>
@@ -33476,7 +33431,7 @@
           <w:szCs w:val="28"/>
         </w:rPr>
       </w:pPr>
-      <w:bookmarkStart w:id="14" w:name="_Toc103427884"/>
+      <w:bookmarkStart w:id="14" w:name="_Toc103524690"/>
       <w:r>
         <w:rPr>
           <w:rFonts w:ascii="Times New Roman" w:eastAsiaTheme="minorEastAsia" w:hAnsi="Times New Roman" w:cs="Times New Roman"/>
@@ -33569,7 +33524,7 @@
           <w:szCs w:val="28"/>
         </w:rPr>
       </w:pPr>
-      <w:bookmarkStart w:id="15" w:name="_Toc103427885"/>
+      <w:bookmarkStart w:id="15" w:name="_Toc103524691"/>
       <w:r>
         <w:rPr>
           <w:rFonts w:ascii="Times New Roman" w:eastAsiaTheme="minorEastAsia" w:hAnsi="Times New Roman" w:cs="Times New Roman"/>
@@ -33578,17 +33533,7 @@
           <w:sz w:val="28"/>
           <w:szCs w:val="28"/>
         </w:rPr>
-        <w:t xml:space="preserve">2.5. Классификационный подход </w:t>
-      </w:r>
-      <w:r>
-        <w:rPr>
-          <w:rFonts w:ascii="Times New Roman" w:eastAsiaTheme="minorEastAsia" w:hAnsi="Times New Roman" w:cs="Times New Roman"/>
-          <w:b/>
-          <w:bCs/>
-          <w:sz w:val="28"/>
-          <w:szCs w:val="28"/>
-        </w:rPr>
-        <w:t xml:space="preserve">к прогнозированию динамики индекса </w:t>
+        <w:t xml:space="preserve">2.5. Классификационный подход к прогнозированию динамики индекса </w:t>
       </w:r>
       <w:r>
         <w:rPr>
@@ -33708,7 +33653,7 @@
           <w:szCs w:val="28"/>
         </w:rPr>
       </w:pPr>
-      <w:bookmarkStart w:id="16" w:name="_Toc103427886"/>
+      <w:bookmarkStart w:id="16" w:name="_Toc103524692"/>
       <w:r>
         <w:rPr>
           <w:rFonts w:ascii="Times New Roman" w:hAnsi="Times New Roman" w:cs="Times New Roman"/>
@@ -33814,7 +33759,7 @@
           <w:szCs w:val="28"/>
         </w:rPr>
       </w:pPr>
-      <w:bookmarkStart w:id="17" w:name="_Toc103427887"/>
+      <w:bookmarkStart w:id="17" w:name="_Toc103524693"/>
       <w:r>
         <w:rPr>
           <w:rFonts w:ascii="Times New Roman" w:hAnsi="Times New Roman" w:cs="Times New Roman"/>
@@ -33907,7 +33852,7 @@
           <w:szCs w:val="28"/>
         </w:rPr>
       </w:pPr>
-      <w:bookmarkStart w:id="18" w:name="_Toc103427888"/>
+      <w:bookmarkStart w:id="18" w:name="_Toc103524694"/>
       <w:r>
         <w:rPr>
           <w:rFonts w:ascii="Times New Roman" w:hAnsi="Times New Roman" w:cs="Times New Roman"/>

</xml_diff>